<commit_message>
Added new team members
</commit_message>
<xml_diff>
--- a/Raport de analiza - CleanDreams.docx
+++ b/Raport de analiza - CleanDreams.docx
@@ -542,6 +542,37 @@
           <w:lang w:val="ro-RO"/>
         </w:rPr>
       </w:pPr>
+      <w:r>
+        <w:rPr>
+          <w:rFonts w:ascii="Times New Roman" w:eastAsia="Times New Roman" w:hAnsi="Times New Roman" w:cs="Times New Roman"/>
+          <w:sz w:val="36"/>
+          <w:szCs w:val="36"/>
+          <w:lang w:val="ro-RO"/>
+        </w:rPr>
+        <w:t>Andreica Radu-Adrian</w:t>
+      </w:r>
+    </w:p>
+    <w:p>
+      <w:pPr>
+        <w:spacing w:before="53"/>
+        <w:ind w:right="119"/>
+        <w:jc w:val="right"/>
+        <w:rPr>
+          <w:rFonts w:ascii="Times New Roman" w:eastAsia="Times New Roman" w:hAnsi="Times New Roman" w:cs="Times New Roman"/>
+          <w:sz w:val="36"/>
+          <w:szCs w:val="36"/>
+          <w:lang w:val="ro-RO"/>
+        </w:rPr>
+      </w:pPr>
+      <w:r>
+        <w:rPr>
+          <w:rFonts w:ascii="Times New Roman" w:eastAsia="Times New Roman" w:hAnsi="Times New Roman" w:cs="Times New Roman"/>
+          <w:sz w:val="36"/>
+          <w:szCs w:val="36"/>
+          <w:lang w:val="ro-RO"/>
+        </w:rPr>
+        <w:t>Bleoțiu Eugen-Cristian</w:t>
+      </w:r>
     </w:p>
     <w:p>
       <w:pPr>
@@ -557,7 +588,6 @@
         <w:spacing w:line="200" w:lineRule="exact"/>
         <w:rPr>
           <w:szCs w:val="20"/>
-          <w:lang w:val="ro-RO"/>
         </w:rPr>
       </w:pPr>
     </w:p>
@@ -3117,28 +3147,7 @@
           <w:spacing w:val="-1"/>
           <w:lang w:val="ro-RO"/>
         </w:rPr>
-        <w:t xml:space="preserve">, iar </w:t>
-      </w:r>
-      <w:r>
-        <w:rPr>
-          <w:spacing w:val="-1"/>
-          <w:lang w:val="ro-RO"/>
-        </w:rPr>
-        <w:t>dacă parametrii nu sunt satisfăcuți</w:t>
-      </w:r>
-      <w:r>
-        <w:rPr>
-          <w:spacing w:val="-1"/>
-          <w:lang w:val="ro-RO"/>
-        </w:rPr>
-        <w:t xml:space="preserve">, </w:t>
-      </w:r>
-      <w:r>
-        <w:rPr>
-          <w:spacing w:val="-1"/>
-          <w:lang w:val="ro-RO"/>
-        </w:rPr>
-        <w:t>avertizează utilizatorul</w:t>
+        <w:t>, iar dacă parametrii nu sunt satisfăcuți, avertizează utilizatorul</w:t>
       </w:r>
       <w:r>
         <w:rPr>
@@ -3575,39 +3584,29 @@
         <w:rPr>
           <w:lang w:val="ro-RO"/>
         </w:rPr>
-        <w:t>Î</w:t>
-      </w:r>
-      <w:r>
-        <w:rPr>
-          <w:lang w:val="ro-RO"/>
-        </w:rPr>
-        <w:t>n principiu</w:t>
-      </w:r>
-      <w:r>
-        <w:rPr>
-          <w:lang w:val="ro-RO"/>
-        </w:rPr>
-        <w:t>,</w:t>
-      </w:r>
-      <w:bookmarkStart w:id="12" w:name="_GoBack"/>
-      <w:bookmarkEnd w:id="12"/>
-      <w:r>
-        <w:rPr>
-          <w:lang w:val="ro-RO"/>
-        </w:rPr>
-        <w:t xml:space="preserve"> </w:t>
-      </w:r>
-      <w:r>
-        <w:rPr>
-          <w:lang w:val="ro-RO"/>
-        </w:rPr>
-        <w:t>a</w:t>
+        <w:t>În principiu, a</w:t>
       </w:r>
       <w:r>
         <w:rPr>
           <w:lang w:val="ro-RO"/>
         </w:rPr>
         <w:t>m discutat toți din echipă pentru fiecare secțiune.</w:t>
+      </w:r>
+    </w:p>
+    <w:p>
+      <w:pPr>
+        <w:pStyle w:val="BodyText"/>
+        <w:ind w:left="810"/>
+        <w:jc w:val="both"/>
+        <w:rPr>
+          <w:lang w:val="ro-RO"/>
+        </w:rPr>
+      </w:pPr>
+      <w:r>
+        <w:rPr>
+          <w:lang w:val="ro-RO"/>
+        </w:rPr>
+        <w:t>Bleoțiu și Andreica vor veni cu completări ulterioare.</w:t>
       </w:r>
     </w:p>
     <w:p>
@@ -3619,6 +3618,8 @@
           <w:lang w:val="ro-RO"/>
         </w:rPr>
       </w:pPr>
+      <w:bookmarkStart w:id="12" w:name="_GoBack"/>
+      <w:bookmarkEnd w:id="12"/>
     </w:p>
     <w:sectPr>
       <w:pgSz w:w="12240" w:h="15840"/>
@@ -5823,21 +5824,6 @@
 </file>
 
 <file path=customXml/item1.xml><?xml version="1.0" encoding="utf-8"?>
-<p:properties xmlns:p="http://schemas.microsoft.com/office/2006/metadata/properties" xmlns:xsi="http://www.w3.org/2001/XMLSchema-instance" xmlns:pc="http://schemas.microsoft.com/office/infopath/2007/PartnerControls">
-  <documentManagement/>
-</p:properties>
-</file>
-
-<file path=customXml/item2.xml><?xml version="1.0" encoding="utf-8"?>
-<?mso-contentType ?>
-<FormTemplates xmlns="http://schemas.microsoft.com/sharepoint/v3/contenttype/forms">
-  <Display>DocumentLibraryForm</Display>
-  <Edit>DocumentLibraryForm</Edit>
-  <New>DocumentLibraryForm</New>
-</FormTemplates>
-</file>
-
-<file path=customXml/item3.xml><?xml version="1.0" encoding="utf-8"?>
 <ct:contentTypeSchema xmlns:ct="http://schemas.microsoft.com/office/2006/metadata/contentType" xmlns:ma="http://schemas.microsoft.com/office/2006/metadata/properties/metaAttributes" ct:_="" ma:_="" ma:contentTypeName="Document" ma:contentTypeID="0x010100FEAE9E0DD7D8344EA87A9FF4608B6EF4" ma:contentTypeVersion="6" ma:contentTypeDescription="Create a new document." ma:contentTypeScope="" ma:versionID="ebd799c4c8351c87a602f9d194a089ba">
   <xsd:schema xmlns:xsd="http://www.w3.org/2001/XMLSchema" xmlns:xs="http://www.w3.org/2001/XMLSchema" xmlns:p="http://schemas.microsoft.com/office/2006/metadata/properties" xmlns:ns2="15ce0899-ef80-4cae-8647-bf5405b1f034" xmlns:ns3="2dc37950-69af-4f21-a3c1-736a2430e14d" targetNamespace="http://schemas.microsoft.com/office/2006/metadata/properties" ma:root="true" ma:fieldsID="96a37018633411d5a550c832dc0a4371" ns2:_="" ns3:_="">
     <xsd:import namespace="15ce0899-ef80-4cae-8647-bf5405b1f034"/>
@@ -6016,24 +6002,22 @@
 </ct:contentTypeSchema>
 </file>
 
-<file path=customXml/itemProps1.xml><?xml version="1.0" encoding="utf-8"?>
-<ds:datastoreItem xmlns:ds="http://schemas.openxmlformats.org/officeDocument/2006/customXml" ds:itemID="{CD340614-EC5F-4B74-81EC-B7F0FD4D83AB}">
-  <ds:schemaRefs>
-    <ds:schemaRef ds:uri="http://schemas.microsoft.com/office/2006/metadata/properties"/>
-    <ds:schemaRef ds:uri="http://schemas.microsoft.com/office/infopath/2007/PartnerControls"/>
-  </ds:schemaRefs>
-</ds:datastoreItem>
+<file path=customXml/item2.xml><?xml version="1.0" encoding="utf-8"?>
+<?mso-contentType ?>
+<FormTemplates xmlns="http://schemas.microsoft.com/sharepoint/v3/contenttype/forms">
+  <Display>DocumentLibraryForm</Display>
+  <Edit>DocumentLibraryForm</Edit>
+  <New>DocumentLibraryForm</New>
+</FormTemplates>
 </file>
 
-<file path=customXml/itemProps2.xml><?xml version="1.0" encoding="utf-8"?>
-<ds:datastoreItem xmlns:ds="http://schemas.openxmlformats.org/officeDocument/2006/customXml" ds:itemID="{6D75C829-5767-4FE5-8AAA-43AA825EE1A6}">
-  <ds:schemaRefs>
-    <ds:schemaRef ds:uri="http://schemas.microsoft.com/sharepoint/v3/contenttype/forms"/>
-  </ds:schemaRefs>
-</ds:datastoreItem>
+<file path=customXml/item3.xml><?xml version="1.0" encoding="utf-8"?>
+<p:properties xmlns:p="http://schemas.microsoft.com/office/2006/metadata/properties" xmlns:xsi="http://www.w3.org/2001/XMLSchema-instance" xmlns:pc="http://schemas.microsoft.com/office/infopath/2007/PartnerControls">
+  <documentManagement/>
+</p:properties>
 </file>
 
-<file path=customXml/itemProps3.xml><?xml version="1.0" encoding="utf-8"?>
+<file path=customXml/itemProps1.xml><?xml version="1.0" encoding="utf-8"?>
 <ds:datastoreItem xmlns:ds="http://schemas.openxmlformats.org/officeDocument/2006/customXml" ds:itemID="{1F31847B-4CE3-4A86-B751-BCF31C074EC8}">
   <ds:schemaRefs>
     <ds:schemaRef ds:uri="http://schemas.microsoft.com/office/2006/metadata/contentType"/>
@@ -6050,4 +6034,21 @@
     <ds:schemaRef ds:uri="http://schemas.microsoft.com/internal/obd"/>
   </ds:schemaRefs>
 </ds:datastoreItem>
+</file>
+
+<file path=customXml/itemProps2.xml><?xml version="1.0" encoding="utf-8"?>
+<ds:datastoreItem xmlns:ds="http://schemas.openxmlformats.org/officeDocument/2006/customXml" ds:itemID="{6D75C829-5767-4FE5-8AAA-43AA825EE1A6}">
+  <ds:schemaRefs>
+    <ds:schemaRef ds:uri="http://schemas.microsoft.com/sharepoint/v3/contenttype/forms"/>
+  </ds:schemaRefs>
+</ds:datastoreItem>
+</file>
+
+<file path=customXml/itemProps3.xml><?xml version="1.0" encoding="utf-8"?>
+<ds:datastoreItem xmlns:ds="http://schemas.openxmlformats.org/officeDocument/2006/customXml" ds:itemID="{CD340614-EC5F-4B74-81EC-B7F0FD4D83AB}">
+  <ds:schemaRefs>
+    <ds:schemaRef ds:uri="http://schemas.microsoft.com/office/2006/metadata/properties"/>
+    <ds:schemaRef ds:uri="http://schemas.microsoft.com/office/infopath/2007/PartnerControls"/>
+  </ds:schemaRefs>
+</ds:datastoreItem>
 </file>
</xml_diff>